<commit_message>
Added some definitions from lecture10
</commit_message>
<xml_diff>
--- a/SoftwareEngineeringDefinitions.docx
+++ b/SoftwareEngineeringDefinitions.docx
@@ -1569,6 +1569,9 @@
           <w:ilvl w:val="0"/>
           <w:numId w:val="1"/>
         </w:numPr>
+        <w:pBdr>
+          <w:bottom w:val="single" w:sz="6" w:space="1" w:color="auto"/>
+        </w:pBdr>
         <w:tabs>
           <w:tab w:val="left" w:pos="2340"/>
         </w:tabs>
@@ -1587,16 +1590,468 @@
         <w:rPr>
           <w:rFonts w:ascii="Roboto" w:hAnsi="Roboto"/>
         </w:rPr>
-        <w:t>– A plain language format for specifying requirements. This is something that an actor wants/needs to d</w:t>
-      </w:r>
+        <w:t>– A plain language format for specifying requirements. This is something that an actor wants/needs to do with the software.</w:t>
+      </w:r>
+    </w:p>
+    <w:p>
+      <w:pPr>
+        <w:tabs>
+          <w:tab w:val="left" w:pos="2340"/>
+        </w:tabs>
+        <w:rPr>
+          <w:rFonts w:ascii="Roboto" w:hAnsi="Roboto"/>
+        </w:rPr>
+      </w:pPr>
+    </w:p>
+    <w:p>
+      <w:pPr>
+        <w:pStyle w:val="ListParagraph"/>
+        <w:numPr>
+          <w:ilvl w:val="0"/>
+          <w:numId w:val="1"/>
+        </w:numPr>
+        <w:tabs>
+          <w:tab w:val="left" w:pos="2340"/>
+        </w:tabs>
+        <w:rPr>
+          <w:rFonts w:ascii="Roboto" w:hAnsi="Roboto"/>
+        </w:rPr>
+      </w:pPr>
+      <w:r>
+        <w:rPr>
+          <w:rFonts w:ascii="Roboto" w:hAnsi="Roboto"/>
+          <w:b/>
+        </w:rPr>
+        <w:t>Responsiveness</w:t>
+      </w:r>
+      <w:r>
+        <w:rPr>
+          <w:rFonts w:ascii="Roboto" w:hAnsi="Roboto"/>
+        </w:rPr>
+        <w:t xml:space="preserve"> – Acknowledgement of user request (i.e., transaction)</w:t>
+      </w:r>
+    </w:p>
+    <w:p>
+      <w:pPr>
+        <w:tabs>
+          <w:tab w:val="left" w:pos="2340"/>
+        </w:tabs>
+        <w:rPr>
+          <w:rFonts w:ascii="Roboto" w:hAnsi="Roboto"/>
+        </w:rPr>
+      </w:pPr>
+      <w:r>
+        <w:rPr>
+          <w:rFonts w:ascii="Roboto" w:hAnsi="Roboto"/>
+        </w:rPr>
+        <w:t xml:space="preserve"> </w:t>
+      </w:r>
+    </w:p>
+    <w:p>
+      <w:pPr>
+        <w:pStyle w:val="ListParagraph"/>
+        <w:numPr>
+          <w:ilvl w:val="0"/>
+          <w:numId w:val="1"/>
+        </w:numPr>
+        <w:tabs>
+          <w:tab w:val="left" w:pos="2340"/>
+        </w:tabs>
+        <w:rPr>
+          <w:rFonts w:ascii="Roboto" w:hAnsi="Roboto"/>
+        </w:rPr>
+      </w:pPr>
+      <w:r>
+        <w:rPr>
+          <w:rFonts w:ascii="Roboto" w:hAnsi="Roboto"/>
+          <w:b/>
+        </w:rPr>
+        <w:t>Latency</w:t>
+      </w:r>
+      <w:r>
+        <w:rPr>
+          <w:rFonts w:ascii="Roboto" w:hAnsi="Roboto"/>
+        </w:rPr>
+        <w:t xml:space="preserve"> – Time it takes to receive initial response</w:t>
+      </w:r>
+    </w:p>
+    <w:p>
+      <w:pPr>
+        <w:tabs>
+          <w:tab w:val="left" w:pos="2340"/>
+        </w:tabs>
+        <w:rPr>
+          <w:rFonts w:ascii="Roboto" w:hAnsi="Roboto"/>
+        </w:rPr>
+      </w:pPr>
+    </w:p>
+    <w:p>
+      <w:pPr>
+        <w:pStyle w:val="ListParagraph"/>
+        <w:numPr>
+          <w:ilvl w:val="0"/>
+          <w:numId w:val="1"/>
+        </w:numPr>
+        <w:tabs>
+          <w:tab w:val="left" w:pos="2340"/>
+        </w:tabs>
+        <w:rPr>
+          <w:rFonts w:ascii="Roboto" w:hAnsi="Roboto"/>
+        </w:rPr>
+      </w:pPr>
+      <w:r>
+        <w:rPr>
+          <w:rFonts w:ascii="Roboto" w:hAnsi="Roboto"/>
+          <w:b/>
+        </w:rPr>
+        <w:t>Throughput</w:t>
+      </w:r>
+      <w:r>
+        <w:rPr>
+          <w:rFonts w:ascii="Roboto" w:hAnsi="Roboto"/>
+        </w:rPr>
+        <w:t xml:space="preserve"> – Amount of work a system does/processes over time</w:t>
+      </w:r>
+    </w:p>
+    <w:p>
+      <w:pPr>
+        <w:tabs>
+          <w:tab w:val="left" w:pos="2340"/>
+        </w:tabs>
+        <w:rPr>
+          <w:rFonts w:ascii="Roboto" w:hAnsi="Roboto"/>
+        </w:rPr>
+      </w:pPr>
+    </w:p>
+    <w:p>
+      <w:pPr>
+        <w:pStyle w:val="ListParagraph"/>
+        <w:numPr>
+          <w:ilvl w:val="0"/>
+          <w:numId w:val="1"/>
+        </w:numPr>
+        <w:tabs>
+          <w:tab w:val="left" w:pos="2340"/>
+        </w:tabs>
+        <w:rPr>
+          <w:rFonts w:ascii="Roboto" w:hAnsi="Roboto"/>
+        </w:rPr>
+      </w:pPr>
+      <w:r>
+        <w:rPr>
+          <w:rFonts w:ascii="Roboto" w:hAnsi="Roboto"/>
+          <w:b/>
+        </w:rPr>
+        <w:t xml:space="preserve">Load </w:t>
+      </w:r>
+      <w:r>
+        <w:rPr>
+          <w:rFonts w:ascii="Roboto" w:hAnsi="Roboto"/>
+        </w:rPr>
+        <w:t>– Demand on the system</w:t>
+      </w:r>
+    </w:p>
+    <w:p>
+      <w:pPr>
+        <w:tabs>
+          <w:tab w:val="left" w:pos="2340"/>
+        </w:tabs>
+        <w:rPr>
+          <w:rFonts w:ascii="Roboto" w:hAnsi="Roboto"/>
+        </w:rPr>
+      </w:pPr>
+    </w:p>
+    <w:p>
+      <w:pPr>
+        <w:pStyle w:val="ListParagraph"/>
+        <w:numPr>
+          <w:ilvl w:val="0"/>
+          <w:numId w:val="1"/>
+        </w:numPr>
+        <w:tabs>
+          <w:tab w:val="left" w:pos="2340"/>
+        </w:tabs>
+        <w:rPr>
+          <w:rFonts w:ascii="Roboto" w:hAnsi="Roboto"/>
+        </w:rPr>
+      </w:pPr>
+      <w:r>
+        <w:rPr>
+          <w:rFonts w:ascii="Roboto" w:hAnsi="Roboto"/>
+          <w:b/>
+        </w:rPr>
+        <w:t xml:space="preserve">Load Sensitivity </w:t>
+      </w:r>
+      <w:r>
+        <w:rPr>
+          <w:rFonts w:ascii="Roboto" w:hAnsi="Roboto"/>
+        </w:rPr>
+        <w:t>– Change in throughput as load grows</w:t>
+      </w:r>
+      <w:r>
+        <w:rPr>
+          <w:rFonts w:ascii="Roboto" w:hAnsi="Roboto"/>
+        </w:rPr>
+        <w:t xml:space="preserve"> </w:t>
+      </w:r>
+    </w:p>
+    <w:p>
+      <w:pPr>
+        <w:tabs>
+          <w:tab w:val="left" w:pos="2340"/>
+        </w:tabs>
+        <w:rPr>
+          <w:rFonts w:ascii="Roboto" w:hAnsi="Roboto"/>
+        </w:rPr>
+      </w:pPr>
+    </w:p>
+    <w:p>
+      <w:pPr>
+        <w:pStyle w:val="ListParagraph"/>
+        <w:numPr>
+          <w:ilvl w:val="0"/>
+          <w:numId w:val="1"/>
+        </w:numPr>
+        <w:tabs>
+          <w:tab w:val="left" w:pos="2340"/>
+        </w:tabs>
+        <w:rPr>
+          <w:rFonts w:ascii="Roboto" w:hAnsi="Roboto"/>
+        </w:rPr>
+      </w:pPr>
+      <w:r>
+        <w:rPr>
+          <w:rFonts w:ascii="Roboto" w:hAnsi="Roboto"/>
+          <w:b/>
+        </w:rPr>
+        <w:t xml:space="preserve">Capacity </w:t>
+      </w:r>
+      <w:r>
+        <w:rPr>
+          <w:rFonts w:ascii="Roboto" w:hAnsi="Roboto"/>
+        </w:rPr>
+        <w:t>– Min/Max/Average throughput given other factors</w:t>
+      </w:r>
+    </w:p>
+    <w:p>
+      <w:pPr>
+        <w:tabs>
+          <w:tab w:val="left" w:pos="2340"/>
+        </w:tabs>
+        <w:rPr>
+          <w:rFonts w:ascii="Roboto" w:hAnsi="Roboto"/>
+        </w:rPr>
+      </w:pPr>
+    </w:p>
+    <w:p>
+      <w:pPr>
+        <w:pStyle w:val="ListParagraph"/>
+        <w:numPr>
+          <w:ilvl w:val="0"/>
+          <w:numId w:val="1"/>
+        </w:numPr>
+        <w:tabs>
+          <w:tab w:val="left" w:pos="2340"/>
+        </w:tabs>
+        <w:rPr>
+          <w:rFonts w:ascii="Roboto" w:hAnsi="Roboto"/>
+        </w:rPr>
+      </w:pPr>
+      <w:r>
+        <w:rPr>
+          <w:rFonts w:ascii="Roboto" w:hAnsi="Roboto"/>
+          <w:b/>
+        </w:rPr>
+        <w:t>Utilization</w:t>
+      </w:r>
+      <w:r>
+        <w:rPr>
+          <w:rFonts w:ascii="Roboto" w:hAnsi="Roboto"/>
+        </w:rPr>
+        <w:t xml:space="preserve"> – Amount of resources being used</w:t>
+      </w:r>
+    </w:p>
+    <w:p>
+      <w:pPr>
+        <w:tabs>
+          <w:tab w:val="left" w:pos="2340"/>
+        </w:tabs>
+        <w:rPr>
+          <w:rFonts w:ascii="Roboto" w:hAnsi="Roboto"/>
+        </w:rPr>
+      </w:pPr>
+    </w:p>
+    <w:p>
+      <w:pPr>
+        <w:pStyle w:val="ListParagraph"/>
+        <w:numPr>
+          <w:ilvl w:val="0"/>
+          <w:numId w:val="1"/>
+        </w:numPr>
+        <w:tabs>
+          <w:tab w:val="left" w:pos="2340"/>
+        </w:tabs>
+        <w:rPr>
+          <w:rFonts w:ascii="Roboto" w:hAnsi="Roboto"/>
+        </w:rPr>
+      </w:pPr>
+      <w:r>
+        <w:rPr>
+          <w:rFonts w:ascii="Roboto" w:hAnsi="Roboto"/>
+          <w:b/>
+        </w:rPr>
+        <w:t>Response</w:t>
+      </w:r>
+      <w:r>
+        <w:rPr>
+          <w:rFonts w:ascii="Roboto" w:hAnsi="Roboto"/>
+        </w:rPr>
+        <w:t xml:space="preserve"> </w:t>
+      </w:r>
+      <w:r>
+        <w:rPr>
+          <w:rFonts w:ascii="Roboto" w:hAnsi="Roboto"/>
+          <w:b/>
+        </w:rPr>
+        <w:t>Time</w:t>
+      </w:r>
+      <w:r>
+        <w:rPr>
+          <w:rFonts w:ascii="Roboto" w:hAnsi="Roboto"/>
+        </w:rPr>
+        <w:t xml:space="preserve"> – Amount of time it takes to process user request end-to-end.</w:t>
+      </w:r>
+    </w:p>
+    <w:p>
+      <w:pPr>
+        <w:tabs>
+          <w:tab w:val="left" w:pos="2340"/>
+        </w:tabs>
+        <w:rPr>
+          <w:rFonts w:ascii="Roboto" w:hAnsi="Roboto"/>
+        </w:rPr>
+      </w:pPr>
+    </w:p>
+    <w:p>
+      <w:pPr>
+        <w:pStyle w:val="ListParagraph"/>
+        <w:numPr>
+          <w:ilvl w:val="0"/>
+          <w:numId w:val="1"/>
+        </w:numPr>
+        <w:tabs>
+          <w:tab w:val="left" w:pos="2340"/>
+        </w:tabs>
+        <w:rPr>
+          <w:rFonts w:ascii="Roboto" w:hAnsi="Roboto"/>
+        </w:rPr>
+      </w:pPr>
+      <w:r>
+        <w:rPr>
+          <w:rFonts w:ascii="Roboto" w:hAnsi="Roboto"/>
+          <w:b/>
+        </w:rPr>
+        <w:t xml:space="preserve">Scalability </w:t>
+      </w:r>
+      <w:r>
+        <w:rPr>
+          <w:rFonts w:ascii="Roboto" w:hAnsi="Roboto"/>
+        </w:rPr>
+        <w:t>– A measure of how adding resource affects performance (responsiveness and throughput)</w:t>
+      </w:r>
+    </w:p>
+    <w:p>
+      <w:pPr>
+        <w:tabs>
+          <w:tab w:val="left" w:pos="2340"/>
+        </w:tabs>
+        <w:rPr>
+          <w:rFonts w:ascii="Roboto" w:hAnsi="Roboto"/>
+        </w:rPr>
+      </w:pPr>
+    </w:p>
+    <w:p>
+      <w:pPr>
+        <w:pStyle w:val="ListParagraph"/>
+        <w:numPr>
+          <w:ilvl w:val="0"/>
+          <w:numId w:val="1"/>
+        </w:numPr>
+        <w:tabs>
+          <w:tab w:val="left" w:pos="2340"/>
+        </w:tabs>
+        <w:rPr>
+          <w:rFonts w:ascii="Roboto" w:hAnsi="Roboto"/>
+        </w:rPr>
+      </w:pPr>
+      <w:r>
+        <w:rPr>
+          <w:rFonts w:ascii="Roboto" w:hAnsi="Roboto"/>
+          <w:b/>
+        </w:rPr>
+        <w:t xml:space="preserve">Vertical Scalability </w:t>
+      </w:r>
+      <w:r>
+        <w:rPr>
+          <w:rFonts w:ascii="Roboto" w:hAnsi="Roboto"/>
+        </w:rPr>
+        <w:t>– Scaling by adding hardware to a machine</w:t>
+      </w:r>
+    </w:p>
+    <w:p>
+      <w:pPr>
+        <w:tabs>
+          <w:tab w:val="left" w:pos="2340"/>
+        </w:tabs>
+        <w:rPr>
+          <w:rFonts w:ascii="Roboto" w:hAnsi="Roboto"/>
+        </w:rPr>
+      </w:pPr>
+    </w:p>
+    <w:p>
+      <w:pPr>
+        <w:pStyle w:val="ListParagraph"/>
+        <w:numPr>
+          <w:ilvl w:val="0"/>
+          <w:numId w:val="1"/>
+        </w:numPr>
+        <w:tabs>
+          <w:tab w:val="left" w:pos="2340"/>
+        </w:tabs>
+        <w:rPr>
+          <w:rFonts w:ascii="Roboto" w:hAnsi="Roboto"/>
+        </w:rPr>
+      </w:pPr>
+      <w:r>
+        <w:rPr>
+          <w:rFonts w:ascii="Roboto" w:hAnsi="Roboto"/>
+          <w:b/>
+        </w:rPr>
+        <w:t xml:space="preserve">Horizontal Scalability </w:t>
+      </w:r>
+      <w:r>
+        <w:rPr>
+          <w:rFonts w:ascii="Roboto" w:hAnsi="Roboto"/>
+        </w:rPr>
+        <w:t>– Scaling by adding machines</w:t>
+      </w:r>
+    </w:p>
+    <w:p>
+      <w:pPr>
+        <w:pStyle w:val="ListParagraph"/>
+        <w:numPr>
+          <w:ilvl w:val="0"/>
+          <w:numId w:val="1"/>
+        </w:numPr>
+        <w:tabs>
+          <w:tab w:val="left" w:pos="2340"/>
+        </w:tabs>
+        <w:rPr>
+          <w:rFonts w:ascii="Roboto" w:hAnsi="Roboto"/>
+        </w:rPr>
+      </w:pPr>
       <w:bookmarkStart w:id="0" w:name="_GoBack"/>
       <w:bookmarkEnd w:id="0"/>
-      <w:r>
-        <w:rPr>
-          <w:rFonts w:ascii="Roboto" w:hAnsi="Roboto"/>
-        </w:rPr>
-        <w:t>o with the software.</w:t>
-      </w:r>
     </w:p>
     <w:sectPr>
       <w:pgSz w:w="12240" w:h="15840"/>

</xml_diff>